<commit_message>
Export des types et des logiciels
</commit_message>
<xml_diff>
--- a/Entretien/Gestion des entretiens.docx
+++ b/Entretien/Gestion des entretiens.docx
@@ -34,36 +34,28 @@
       <w:pPr>
         <w:rPr>
           <w:b/>
-          <w:sz w:val="36"/>
+          <w:sz w:val="32"/>
           <w:u w:val="single"/>
         </w:rPr>
       </w:pPr>
       <w:r>
         <w:rPr>
           <w:b/>
-          <w:sz w:val="36"/>
+          <w:sz w:val="32"/>
           <w:u w:val="single"/>
         </w:rPr>
         <w:t>Support :</w:t>
       </w:r>
-      <w:bookmarkStart w:id="0" w:name="_GoBack"/>
-      <w:bookmarkEnd w:id="0"/>
     </w:p>
     <w:p>
       <w:pPr>
         <w:pStyle w:val="Paragraphedeliste"/>
         <w:numPr>
           <w:ilvl w:val="0"/>
-          <w:numId w:val="1"/>
-        </w:numPr>
-        <w:rPr>
-          <w:sz w:val="24"/>
-        </w:rPr>
-      </w:pPr>
-      <w:r>
-        <w:rPr>
-          <w:sz w:val="24"/>
-        </w:rPr>
+          <w:numId w:val="2"/>
+        </w:numPr>
+      </w:pPr>
+      <w:r>
         <w:t>Personne à interroger : Gregory LIN</w:t>
       </w:r>
     </w:p>
@@ -72,16 +64,10 @@
         <w:pStyle w:val="Paragraphedeliste"/>
         <w:numPr>
           <w:ilvl w:val="0"/>
-          <w:numId w:val="1"/>
-        </w:numPr>
-        <w:rPr>
-          <w:sz w:val="24"/>
-        </w:rPr>
-      </w:pPr>
-      <w:r>
-        <w:rPr>
-          <w:sz w:val="24"/>
-        </w:rPr>
+          <w:numId w:val="2"/>
+        </w:numPr>
+      </w:pPr>
+      <w:r>
         <w:t>Questions :</w:t>
       </w:r>
     </w:p>
@@ -92,32 +78,134 @@
           <w:ilvl w:val="1"/>
           <w:numId w:val="1"/>
         </w:numPr>
-        <w:rPr>
-          <w:sz w:val="24"/>
-        </w:rPr>
-      </w:pPr>
-    </w:p>
-    <w:p>
-      <w:pPr>
-        <w:pStyle w:val="Paragraphedeliste"/>
-        <w:ind w:left="1440"/>
-        <w:rPr>
-          <w:sz w:val="24"/>
-        </w:rPr>
-      </w:pPr>
+      </w:pPr>
+      <w:r>
+        <w:t xml:space="preserve">Les </w:t>
+      </w:r>
+      <w:r>
+        <w:t>catégories peuvent-être transféré</w:t>
+      </w:r>
+      <w:r>
+        <w:t xml:space="preserve"> ? </w:t>
+      </w:r>
+      <w:r>
+        <w:t>(Support)</w:t>
+      </w:r>
+    </w:p>
+    <w:p>
+      <w:pPr>
+        <w:pStyle w:val="Paragraphedeliste"/>
+        <w:numPr>
+          <w:ilvl w:val="1"/>
+          <w:numId w:val="1"/>
+        </w:numPr>
+      </w:pPr>
+      <w:r>
+        <w:t xml:space="preserve">Les composant du parc peuvent-être transféré ? (Ordinateurs, Moniteurs, Téléphones, Imprimantes, Périphériques) </w:t>
+      </w:r>
+    </w:p>
+    <w:p>
+      <w:pPr>
+        <w:pStyle w:val="Paragraphedeliste"/>
+        <w:numPr>
+          <w:ilvl w:val="1"/>
+          <w:numId w:val="1"/>
+        </w:numPr>
+      </w:pPr>
+      <w:r>
+        <w:t>Les types de composant peuvent-être transféré ? (</w:t>
+      </w:r>
+      <w:r>
+        <w:t xml:space="preserve">Parc : </w:t>
+      </w:r>
+      <w:r>
+        <w:t>Support)</w:t>
+      </w:r>
+    </w:p>
+    <w:p>
+      <w:pPr>
+        <w:pStyle w:val="Paragraphedeliste"/>
+        <w:numPr>
+          <w:ilvl w:val="1"/>
+          <w:numId w:val="1"/>
+        </w:numPr>
+      </w:pPr>
+      <w:r>
+        <w:t>Les fabricants de chaque composant peuvent-être transférer ? (Parc : Support)</w:t>
+      </w:r>
+    </w:p>
+    <w:p>
+      <w:pPr>
+        <w:pStyle w:val="Paragraphedeliste"/>
+        <w:numPr>
+          <w:ilvl w:val="1"/>
+          <w:numId w:val="1"/>
+        </w:numPr>
+      </w:pPr>
+      <w:r>
+        <w:t xml:space="preserve">Les utilisateurs/groupes peuvent-être transféré ? </w:t>
+      </w:r>
+    </w:p>
+    <w:p>
+      <w:pPr>
+        <w:pStyle w:val="Paragraphedeliste"/>
+        <w:numPr>
+          <w:ilvl w:val="1"/>
+          <w:numId w:val="1"/>
+        </w:numPr>
+      </w:pPr>
+      <w:r>
+        <w:t xml:space="preserve">Les lieus peuvent-être transféré ? </w:t>
+      </w:r>
+    </w:p>
+    <w:p>
+      <w:pPr>
+        <w:pStyle w:val="Paragraphedeliste"/>
+        <w:numPr>
+          <w:ilvl w:val="1"/>
+          <w:numId w:val="1"/>
+        </w:numPr>
+      </w:pPr>
+      <w:r>
+        <w:t>Les logiciels du parc peuvent-être transféré ? (Partie : Support)</w:t>
+      </w:r>
+    </w:p>
+    <w:p>
+      <w:pPr>
+        <w:pStyle w:val="Paragraphedeliste"/>
+        <w:numPr>
+          <w:ilvl w:val="1"/>
+          <w:numId w:val="1"/>
+        </w:numPr>
+      </w:pPr>
+      <w:r>
+        <w:t>Les gabarits des tickets peuvent-être transféré ? (Ticket : Support)</w:t>
+      </w:r>
+    </w:p>
+    <w:p>
+      <w:pPr>
+        <w:pStyle w:val="Paragraphedeliste"/>
+        <w:numPr>
+          <w:ilvl w:val="1"/>
+          <w:numId w:val="1"/>
+        </w:numPr>
+      </w:pPr>
+      <w:r>
+        <w:t xml:space="preserve">As-tu des questions ou des remarques ? </w:t>
+      </w:r>
     </w:p>
     <w:p>
       <w:pPr>
         <w:rPr>
           <w:b/>
-          <w:sz w:val="36"/>
+          <w:sz w:val="32"/>
           <w:u w:val="single"/>
         </w:rPr>
       </w:pPr>
       <w:r>
         <w:rPr>
           <w:b/>
-          <w:sz w:val="36"/>
+          <w:sz w:val="32"/>
           <w:u w:val="single"/>
         </w:rPr>
         <w:t xml:space="preserve">Infrastructure : </w:t>
@@ -128,23 +216,11 @@
         <w:pStyle w:val="Paragraphedeliste"/>
         <w:numPr>
           <w:ilvl w:val="0"/>
-          <w:numId w:val="1"/>
-        </w:numPr>
-        <w:rPr>
-          <w:sz w:val="24"/>
-        </w:rPr>
-      </w:pPr>
-      <w:r>
-        <w:rPr>
-          <w:sz w:val="24"/>
-        </w:rPr>
-        <w:t xml:space="preserve">Personne à interroger : </w:t>
-      </w:r>
-      <w:r>
-        <w:rPr>
-          <w:sz w:val="24"/>
-        </w:rPr>
-        <w:t>Jérôme VIOLET (si pas disponible, Marc LANDRECY)</w:t>
+          <w:numId w:val="3"/>
+        </w:numPr>
+      </w:pPr>
+      <w:r>
+        <w:t>Personne à interroger : Jérôme VIOLET (si pas disponible, Marc LANDRECY)</w:t>
       </w:r>
     </w:p>
     <w:p>
@@ -152,16 +228,10 @@
         <w:pStyle w:val="Paragraphedeliste"/>
         <w:numPr>
           <w:ilvl w:val="0"/>
-          <w:numId w:val="1"/>
-        </w:numPr>
-        <w:rPr>
-          <w:sz w:val="24"/>
-        </w:rPr>
-      </w:pPr>
-      <w:r>
-        <w:rPr>
-          <w:sz w:val="24"/>
-        </w:rPr>
+          <w:numId w:val="3"/>
+        </w:numPr>
+      </w:pPr>
+      <w:r>
         <w:t>Questions :</w:t>
       </w:r>
     </w:p>
@@ -172,38 +242,113 @@
           <w:ilvl w:val="1"/>
           <w:numId w:val="1"/>
         </w:numPr>
-        <w:rPr>
-          <w:sz w:val="24"/>
-        </w:rPr>
-      </w:pPr>
-      <w:r>
-        <w:rPr>
-          <w:sz w:val="24"/>
-        </w:rPr>
-        <w:t>…</w:t>
+      </w:pPr>
+      <w:r>
+        <w:t>Les catégories peuvent-être transféré ? (Infra)</w:t>
+      </w:r>
+    </w:p>
+    <w:p>
+      <w:pPr>
+        <w:pStyle w:val="Paragraphedeliste"/>
+        <w:numPr>
+          <w:ilvl w:val="1"/>
+          <w:numId w:val="1"/>
+        </w:numPr>
+      </w:pPr>
+      <w:r>
+        <w:t xml:space="preserve">Les composant du parc peuvent-être transféré ? (Matériels réseaux) </w:t>
+      </w:r>
+    </w:p>
+    <w:p>
+      <w:pPr>
+        <w:pStyle w:val="Paragraphedeliste"/>
+        <w:numPr>
+          <w:ilvl w:val="1"/>
+          <w:numId w:val="1"/>
+        </w:numPr>
+      </w:pPr>
+      <w:r>
+        <w:t>Les types de composant peuvent-être transféré ? (</w:t>
+      </w:r>
+      <w:r>
+        <w:t xml:space="preserve">Parc : </w:t>
+      </w:r>
+      <w:r>
+        <w:t>Infra)</w:t>
+      </w:r>
+    </w:p>
+    <w:p>
+      <w:pPr>
+        <w:pStyle w:val="Paragraphedeliste"/>
+        <w:numPr>
+          <w:ilvl w:val="1"/>
+          <w:numId w:val="1"/>
+        </w:numPr>
+      </w:pPr>
+      <w:r>
+        <w:t>Les fabricants de chaque composant peuvent-être transférer ? (Parc : Infra)</w:t>
+      </w:r>
+    </w:p>
+    <w:p>
+      <w:pPr>
+        <w:pStyle w:val="Paragraphedeliste"/>
+        <w:numPr>
+          <w:ilvl w:val="1"/>
+          <w:numId w:val="1"/>
+        </w:numPr>
+      </w:pPr>
+      <w:r>
+        <w:t>Les logiciels du parc peuvent-être transféré ? (Partie : Support)</w:t>
+      </w:r>
+    </w:p>
+    <w:p>
+      <w:pPr>
+        <w:pStyle w:val="Paragraphedeliste"/>
+        <w:numPr>
+          <w:ilvl w:val="1"/>
+          <w:numId w:val="1"/>
+        </w:numPr>
+      </w:pPr>
+      <w:r>
+        <w:t>Les gabarits des tickets peuvent-être transféré ? (Ticket : Infra)</w:t>
+      </w:r>
+    </w:p>
+    <w:p>
+      <w:pPr>
+        <w:pStyle w:val="Paragraphedeliste"/>
+        <w:numPr>
+          <w:ilvl w:val="1"/>
+          <w:numId w:val="1"/>
+        </w:numPr>
+      </w:pPr>
+      <w:r>
+        <w:t>Inscription sur GLPI Network pour les plug-in ?</w:t>
+      </w:r>
+    </w:p>
+    <w:p>
+      <w:pPr>
+        <w:pStyle w:val="Paragraphedeliste"/>
+        <w:numPr>
+          <w:ilvl w:val="1"/>
+          <w:numId w:val="1"/>
+        </w:numPr>
+      </w:pPr>
+      <w:r>
+        <w:t>As-tu des questions ou des remarques ?</w:t>
       </w:r>
     </w:p>
     <w:p>
       <w:pPr>
         <w:rPr>
           <w:b/>
-          <w:sz w:val="36"/>
+          <w:sz w:val="32"/>
           <w:u w:val="single"/>
         </w:rPr>
       </w:pPr>
-    </w:p>
-    <w:p>
-      <w:pPr>
+      <w:r>
         <w:rPr>
           <w:b/>
-          <w:sz w:val="36"/>
-          <w:u w:val="single"/>
-        </w:rPr>
-      </w:pPr>
-      <w:r>
-        <w:rPr>
-          <w:b/>
-          <w:sz w:val="36"/>
+          <w:sz w:val="32"/>
           <w:u w:val="single"/>
         </w:rPr>
         <w:t>Système d’encaissement :</w:t>
@@ -214,23 +359,17 @@
         <w:pStyle w:val="Paragraphedeliste"/>
         <w:numPr>
           <w:ilvl w:val="0"/>
-          <w:numId w:val="1"/>
-        </w:numPr>
-        <w:rPr>
-          <w:sz w:val="24"/>
-        </w:rPr>
-      </w:pPr>
-      <w:r>
-        <w:rPr>
-          <w:sz w:val="24"/>
-        </w:rPr>
-        <w:t>Personne à interroger :</w:t>
-      </w:r>
-      <w:r>
-        <w:rPr>
-          <w:sz w:val="24"/>
-        </w:rPr>
-        <w:t xml:space="preserve"> Raphaël Saugy (si pas disponible, Jonathan SONNARD)</w:t>
+          <w:numId w:val="5"/>
+        </w:numPr>
+      </w:pPr>
+      <w:r>
+        <w:t xml:space="preserve">Personne à interroger : Raphaël </w:t>
+      </w:r>
+      <w:r>
+        <w:t>SAUGY</w:t>
+      </w:r>
+      <w:r>
+        <w:t xml:space="preserve"> (si pas disponible, Jonathan SONNARD)</w:t>
       </w:r>
     </w:p>
     <w:p>
@@ -238,16 +377,10 @@
         <w:pStyle w:val="Paragraphedeliste"/>
         <w:numPr>
           <w:ilvl w:val="0"/>
-          <w:numId w:val="1"/>
-        </w:numPr>
-        <w:rPr>
-          <w:sz w:val="24"/>
-        </w:rPr>
-      </w:pPr>
-      <w:r>
-        <w:rPr>
-          <w:sz w:val="24"/>
-        </w:rPr>
+          <w:numId w:val="5"/>
+        </w:numPr>
+      </w:pPr>
+      <w:r>
         <w:t>Questions :</w:t>
       </w:r>
     </w:p>
@@ -258,124 +391,206 @@
           <w:ilvl w:val="1"/>
           <w:numId w:val="1"/>
         </w:numPr>
-        <w:rPr>
-          <w:sz w:val="24"/>
-        </w:rPr>
-      </w:pPr>
-      <w:r>
-        <w:rPr>
-          <w:sz w:val="24"/>
-        </w:rPr>
-        <w:t>…</w:t>
-      </w:r>
+      </w:pPr>
+      <w:r>
+        <w:t>Les catégories peuvent-être transféré ? (POS)</w:t>
+      </w:r>
+    </w:p>
+    <w:p>
+      <w:pPr>
+        <w:pStyle w:val="Paragraphedeliste"/>
+        <w:numPr>
+          <w:ilvl w:val="1"/>
+          <w:numId w:val="1"/>
+        </w:numPr>
+      </w:pPr>
+      <w:r>
+        <w:t xml:space="preserve">Les composant du parc peuvent-être transféré ? (Caisses, Chargeurs, </w:t>
+      </w:r>
+      <w:r>
+        <w:t>Périphériques</w:t>
+      </w:r>
+      <w:r>
+        <w:t xml:space="preserve">) </w:t>
+      </w:r>
+    </w:p>
+    <w:p>
+      <w:pPr>
+        <w:pStyle w:val="Paragraphedeliste"/>
+        <w:numPr>
+          <w:ilvl w:val="1"/>
+          <w:numId w:val="1"/>
+        </w:numPr>
+      </w:pPr>
+      <w:r>
+        <w:t>Les types de composant peuvent-être transféré ? (Parc : POS)</w:t>
+      </w:r>
+    </w:p>
+    <w:p>
+      <w:pPr>
+        <w:pStyle w:val="Paragraphedeliste"/>
+        <w:numPr>
+          <w:ilvl w:val="1"/>
+          <w:numId w:val="1"/>
+        </w:numPr>
+      </w:pPr>
+      <w:r>
+        <w:t>Les fabricants de chaque composant peuvent-être transférer ? (Parc : POS)</w:t>
+      </w:r>
+    </w:p>
+    <w:p>
+      <w:pPr>
+        <w:pStyle w:val="Paragraphedeliste"/>
+        <w:numPr>
+          <w:ilvl w:val="1"/>
+          <w:numId w:val="1"/>
+        </w:numPr>
+      </w:pPr>
+      <w:r>
+        <w:t>Les logiciels du parc peuvent-être transféré ? (Partie : POS)</w:t>
+      </w:r>
+    </w:p>
+    <w:p>
+      <w:pPr>
+        <w:pStyle w:val="Paragraphedeliste"/>
+        <w:numPr>
+          <w:ilvl w:val="1"/>
+          <w:numId w:val="1"/>
+        </w:numPr>
+      </w:pPr>
+      <w:r>
+        <w:t>Les gabarits des tickets peuvent-être transféré ? (Ticket : POS)</w:t>
+      </w:r>
+    </w:p>
+    <w:p>
+      <w:pPr>
+        <w:pStyle w:val="Paragraphedeliste"/>
+        <w:numPr>
+          <w:ilvl w:val="1"/>
+          <w:numId w:val="1"/>
+        </w:numPr>
+      </w:pPr>
+      <w:r>
+        <w:t xml:space="preserve">As-tu des questions ou des remarques ? </w:t>
+      </w:r>
+    </w:p>
+    <w:p>
+      <w:pPr>
+        <w:pStyle w:val="Paragraphedeliste"/>
+        <w:ind w:left="1440"/>
+      </w:pPr>
     </w:p>
     <w:p>
       <w:pPr>
         <w:rPr>
           <w:b/>
-          <w:sz w:val="36"/>
+          <w:sz w:val="32"/>
           <w:u w:val="single"/>
         </w:rPr>
       </w:pPr>
-    </w:p>
-    <w:p>
-      <w:pPr>
+      <w:r>
         <w:rPr>
           <w:b/>
-          <w:sz w:val="36"/>
+          <w:sz w:val="32"/>
           <w:u w:val="single"/>
         </w:rPr>
-      </w:pPr>
-      <w:r>
+        <w:lastRenderedPageBreak/>
+        <w:t>ERP :</w:t>
+      </w:r>
+    </w:p>
+    <w:p>
+      <w:pPr>
+        <w:pStyle w:val="Paragraphedeliste"/>
+        <w:numPr>
+          <w:ilvl w:val="0"/>
+          <w:numId w:val="4"/>
+        </w:numPr>
+      </w:pPr>
+      <w:r>
+        <w:t xml:space="preserve">Personne à interroger : Michel </w:t>
+      </w:r>
+      <w:r>
+        <w:t>BARUZIER</w:t>
+      </w:r>
+    </w:p>
+    <w:p>
+      <w:pPr>
+        <w:pStyle w:val="Paragraphedeliste"/>
+        <w:numPr>
+          <w:ilvl w:val="0"/>
+          <w:numId w:val="4"/>
+        </w:numPr>
+      </w:pPr>
+      <w:r>
+        <w:t>Questions :</w:t>
+      </w:r>
+    </w:p>
+    <w:p>
+      <w:pPr>
+        <w:pStyle w:val="Paragraphedeliste"/>
+        <w:numPr>
+          <w:ilvl w:val="1"/>
+          <w:numId w:val="1"/>
+        </w:numPr>
+      </w:pPr>
+      <w:r>
+        <w:t>Les catégories peuvent-être transféré ? (ERP)</w:t>
+      </w:r>
+    </w:p>
+    <w:p>
+      <w:pPr>
+        <w:pStyle w:val="Paragraphedeliste"/>
+        <w:numPr>
+          <w:ilvl w:val="1"/>
+          <w:numId w:val="1"/>
+        </w:numPr>
+      </w:pPr>
+      <w:r>
+        <w:t>Les logiciels du parc peuvent-être transféré ? (Partie : ERP)</w:t>
+      </w:r>
+    </w:p>
+    <w:p>
+      <w:pPr>
+        <w:pStyle w:val="Paragraphedeliste"/>
+        <w:numPr>
+          <w:ilvl w:val="1"/>
+          <w:numId w:val="1"/>
+        </w:numPr>
+      </w:pPr>
+      <w:r>
+        <w:t>Les gabarits des tickets peuvent-être transféré ? (Ticket : ERP)</w:t>
+      </w:r>
+    </w:p>
+    <w:p>
+      <w:pPr>
+        <w:pStyle w:val="Paragraphedeliste"/>
+        <w:numPr>
+          <w:ilvl w:val="1"/>
+          <w:numId w:val="1"/>
+        </w:numPr>
+      </w:pPr>
+      <w:r>
+        <w:t xml:space="preserve">As-tu des questions ou des remarques ? </w:t>
+      </w:r>
+    </w:p>
+    <w:p>
+      <w:pPr>
+        <w:pStyle w:val="Paragraphedeliste"/>
+        <w:ind w:left="1440"/>
+      </w:pPr>
+    </w:p>
+    <w:p>
+      <w:pPr>
         <w:rPr>
           <w:b/>
-          <w:sz w:val="36"/>
+          <w:sz w:val="32"/>
           <w:u w:val="single"/>
         </w:rPr>
-        <w:t>ERP :</w:t>
-      </w:r>
-    </w:p>
-    <w:p>
-      <w:pPr>
-        <w:pStyle w:val="Paragraphedeliste"/>
-        <w:numPr>
-          <w:ilvl w:val="0"/>
-          <w:numId w:val="1"/>
-        </w:numPr>
-        <w:rPr>
-          <w:sz w:val="24"/>
-        </w:rPr>
-      </w:pPr>
-      <w:r>
-        <w:rPr>
-          <w:sz w:val="24"/>
-        </w:rPr>
-        <w:t xml:space="preserve">Personne à interroger : </w:t>
-      </w:r>
-      <w:r>
-        <w:rPr>
-          <w:sz w:val="24"/>
-        </w:rPr>
-        <w:t>Michel Baruzier</w:t>
-      </w:r>
-    </w:p>
-    <w:p>
-      <w:pPr>
-        <w:pStyle w:val="Paragraphedeliste"/>
-        <w:numPr>
-          <w:ilvl w:val="0"/>
-          <w:numId w:val="1"/>
-        </w:numPr>
-        <w:rPr>
-          <w:sz w:val="24"/>
-        </w:rPr>
-      </w:pPr>
-      <w:r>
-        <w:rPr>
-          <w:sz w:val="24"/>
-        </w:rPr>
-        <w:t>Questions :</w:t>
-      </w:r>
-    </w:p>
-    <w:p>
-      <w:pPr>
-        <w:pStyle w:val="Paragraphedeliste"/>
-        <w:numPr>
-          <w:ilvl w:val="1"/>
-          <w:numId w:val="1"/>
-        </w:numPr>
-        <w:rPr>
-          <w:sz w:val="24"/>
-        </w:rPr>
-      </w:pPr>
-      <w:r>
-        <w:rPr>
-          <w:sz w:val="24"/>
-        </w:rPr>
-        <w:t>…</w:t>
-      </w:r>
-    </w:p>
-    <w:p>
-      <w:pPr>
+      </w:pPr>
+      <w:r>
         <w:rPr>
           <w:b/>
-          <w:sz w:val="36"/>
-          <w:u w:val="single"/>
-        </w:rPr>
-      </w:pPr>
-    </w:p>
-    <w:p>
-      <w:pPr>
-        <w:rPr>
-          <w:b/>
-          <w:sz w:val="36"/>
-          <w:u w:val="single"/>
-        </w:rPr>
-      </w:pPr>
-      <w:r>
-        <w:rPr>
-          <w:b/>
-          <w:sz w:val="36"/>
+          <w:sz w:val="32"/>
           <w:u w:val="single"/>
         </w:rPr>
         <w:t>Développement :</w:t>
@@ -386,23 +601,11 @@
         <w:pStyle w:val="Paragraphedeliste"/>
         <w:numPr>
           <w:ilvl w:val="0"/>
-          <w:numId w:val="1"/>
-        </w:numPr>
-        <w:rPr>
-          <w:sz w:val="24"/>
-        </w:rPr>
-      </w:pPr>
-      <w:r>
-        <w:rPr>
-          <w:sz w:val="24"/>
-        </w:rPr>
-        <w:t xml:space="preserve">Personne à interroger : </w:t>
-      </w:r>
-      <w:r>
-        <w:rPr>
-          <w:sz w:val="24"/>
-        </w:rPr>
-        <w:t>Sébastien PANSIER / Lino COSTA</w:t>
+          <w:numId w:val="7"/>
+        </w:numPr>
+      </w:pPr>
+      <w:r>
+        <w:t>Personne à interroger : Sébastien PANSIER / Lino COSTA</w:t>
       </w:r>
     </w:p>
     <w:p>
@@ -410,16 +613,10 @@
         <w:pStyle w:val="Paragraphedeliste"/>
         <w:numPr>
           <w:ilvl w:val="0"/>
-          <w:numId w:val="1"/>
-        </w:numPr>
-        <w:rPr>
-          <w:sz w:val="24"/>
-        </w:rPr>
-      </w:pPr>
-      <w:r>
-        <w:rPr>
-          <w:sz w:val="24"/>
-        </w:rPr>
+          <w:numId w:val="7"/>
+        </w:numPr>
+      </w:pPr>
+      <w:r>
         <w:t>Questions :</w:t>
       </w:r>
     </w:p>
@@ -430,125 +627,392 @@
           <w:ilvl w:val="1"/>
           <w:numId w:val="1"/>
         </w:numPr>
-        <w:rPr>
-          <w:sz w:val="24"/>
-        </w:rPr>
-      </w:pPr>
-      <w:r>
-        <w:rPr>
-          <w:sz w:val="24"/>
-        </w:rPr>
-        <w:t>…</w:t>
-      </w:r>
+      </w:pPr>
+      <w:r>
+        <w:t>Les catégories peuvent-être transféré ? (</w:t>
+      </w:r>
+      <w:r>
+        <w:t>DEV</w:t>
+      </w:r>
+      <w:r>
+        <w:t>)</w:t>
+      </w:r>
+    </w:p>
+    <w:p>
+      <w:pPr>
+        <w:pStyle w:val="Paragraphedeliste"/>
+        <w:numPr>
+          <w:ilvl w:val="1"/>
+          <w:numId w:val="1"/>
+        </w:numPr>
+      </w:pPr>
+      <w:r>
+        <w:t>Les logiciels du parc peuvent-être transféré ? (Partie : DEV)</w:t>
+      </w:r>
+    </w:p>
+    <w:p>
+      <w:pPr>
+        <w:pStyle w:val="Paragraphedeliste"/>
+        <w:numPr>
+          <w:ilvl w:val="1"/>
+          <w:numId w:val="1"/>
+        </w:numPr>
+      </w:pPr>
+      <w:r>
+        <w:t xml:space="preserve">Les gabarits des tickets peuvent-être transféré ? (Ticket : </w:t>
+      </w:r>
+      <w:r>
+        <w:t>DEV</w:t>
+      </w:r>
+      <w:r>
+        <w:t>)</w:t>
+      </w:r>
+    </w:p>
+    <w:p>
+      <w:pPr>
+        <w:pStyle w:val="Paragraphedeliste"/>
+        <w:numPr>
+          <w:ilvl w:val="1"/>
+          <w:numId w:val="1"/>
+        </w:numPr>
+      </w:pPr>
+      <w:r>
+        <w:t>Avez-vous</w:t>
+      </w:r>
+      <w:r>
+        <w:t xml:space="preserve"> des questions ou des remarques ? </w:t>
+      </w:r>
+    </w:p>
+    <w:p>
+      <w:pPr>
+        <w:pStyle w:val="Paragraphedeliste"/>
+        <w:ind w:left="1440"/>
+      </w:pPr>
     </w:p>
     <w:p>
       <w:pPr>
         <w:rPr>
           <w:b/>
-          <w:sz w:val="36"/>
+          <w:sz w:val="32"/>
           <w:u w:val="single"/>
         </w:rPr>
       </w:pPr>
-    </w:p>
-    <w:p>
-      <w:pPr>
+      <w:r>
         <w:rPr>
           <w:b/>
-          <w:sz w:val="36"/>
+          <w:sz w:val="32"/>
           <w:u w:val="single"/>
         </w:rPr>
-      </w:pPr>
-      <w:r>
+        <w:t>Qualité &amp; Durabilité :</w:t>
+      </w:r>
+    </w:p>
+    <w:p>
+      <w:pPr>
+        <w:pStyle w:val="Paragraphedeliste"/>
+        <w:numPr>
+          <w:ilvl w:val="0"/>
+          <w:numId w:val="6"/>
+        </w:numPr>
+      </w:pPr>
+      <w:r>
+        <w:t>Personne à interroger : Sandrine MOUREY (si pas disponible, Victorine FOURNET)</w:t>
+      </w:r>
+    </w:p>
+    <w:p>
+      <w:pPr>
+        <w:pStyle w:val="Paragraphedeliste"/>
+        <w:numPr>
+          <w:ilvl w:val="0"/>
+          <w:numId w:val="6"/>
+        </w:numPr>
+      </w:pPr>
+      <w:r>
+        <w:t>Questions :</w:t>
+      </w:r>
+    </w:p>
+    <w:p>
+      <w:pPr>
+        <w:pStyle w:val="Paragraphedeliste"/>
+        <w:numPr>
+          <w:ilvl w:val="1"/>
+          <w:numId w:val="1"/>
+        </w:numPr>
+      </w:pPr>
+      <w:r>
+        <w:t>Les catégories peuvent-être transféré ? (</w:t>
+      </w:r>
+      <w:r>
+        <w:t>Q &amp; D</w:t>
+      </w:r>
+      <w:r>
+        <w:t>)</w:t>
+      </w:r>
+    </w:p>
+    <w:p>
+      <w:pPr>
+        <w:pStyle w:val="Paragraphedeliste"/>
+        <w:numPr>
+          <w:ilvl w:val="1"/>
+          <w:numId w:val="1"/>
+        </w:numPr>
+      </w:pPr>
+      <w:r>
+        <w:t>Les composant du parc peuvent-être transféré ? (</w:t>
+      </w:r>
+      <w:r>
+        <w:t>Tablettes, Imprimantes</w:t>
+      </w:r>
+      <w:r>
+        <w:t xml:space="preserve">) </w:t>
+      </w:r>
+    </w:p>
+    <w:p>
+      <w:pPr>
+        <w:pStyle w:val="Paragraphedeliste"/>
+        <w:numPr>
+          <w:ilvl w:val="1"/>
+          <w:numId w:val="1"/>
+        </w:numPr>
+      </w:pPr>
+      <w:r>
+        <w:t xml:space="preserve">Les types de composant peuvent-être transféré ? (Parc : </w:t>
+      </w:r>
+      <w:r>
+        <w:t>Q &amp; D</w:t>
+      </w:r>
+      <w:r>
+        <w:t>)</w:t>
+      </w:r>
+    </w:p>
+    <w:p>
+      <w:pPr>
+        <w:pStyle w:val="Paragraphedeliste"/>
+        <w:numPr>
+          <w:ilvl w:val="1"/>
+          <w:numId w:val="1"/>
+        </w:numPr>
+      </w:pPr>
+      <w:r>
+        <w:t xml:space="preserve">Les fabricants de chaque composant peuvent-être transférer ? (Parc : </w:t>
+      </w:r>
+      <w:r>
+        <w:t>Q &amp; D</w:t>
+      </w:r>
+      <w:r>
+        <w:t>)</w:t>
+      </w:r>
+    </w:p>
+    <w:p>
+      <w:pPr>
+        <w:pStyle w:val="Paragraphedeliste"/>
+        <w:numPr>
+          <w:ilvl w:val="1"/>
+          <w:numId w:val="1"/>
+        </w:numPr>
+      </w:pPr>
+      <w:r>
+        <w:t>Les logiciels du parc peuvent-être transféré ? (Partie : Q &amp; D)</w:t>
+      </w:r>
+    </w:p>
+    <w:p>
+      <w:pPr>
+        <w:pStyle w:val="Paragraphedeliste"/>
+        <w:numPr>
+          <w:ilvl w:val="1"/>
+          <w:numId w:val="1"/>
+        </w:numPr>
+      </w:pPr>
+      <w:r>
+        <w:t xml:space="preserve">Les gabarits des tickets peuvent-être transféré ? (Ticket : </w:t>
+      </w:r>
+      <w:r>
+        <w:t>Q &amp; D</w:t>
+      </w:r>
+      <w:r>
+        <w:t>)</w:t>
+      </w:r>
+    </w:p>
+    <w:p>
+      <w:pPr>
+        <w:pStyle w:val="Paragraphedeliste"/>
+        <w:numPr>
+          <w:ilvl w:val="1"/>
+          <w:numId w:val="1"/>
+        </w:numPr>
+      </w:pPr>
+      <w:r>
+        <w:t xml:space="preserve">As-tu des questions ou des remarques ? </w:t>
+      </w:r>
+    </w:p>
+    <w:p>
+      <w:pPr>
         <w:rPr>
           <w:b/>
-          <w:sz w:val="36"/>
+          <w:sz w:val="32"/>
           <w:u w:val="single"/>
         </w:rPr>
-        <w:lastRenderedPageBreak/>
-        <w:t>Qualité &amp; Durabilité :</w:t>
-      </w:r>
-    </w:p>
-    <w:p>
-      <w:pPr>
-        <w:pStyle w:val="Paragraphedeliste"/>
-        <w:numPr>
-          <w:ilvl w:val="0"/>
-          <w:numId w:val="1"/>
-        </w:numPr>
-        <w:rPr>
-          <w:sz w:val="24"/>
-        </w:rPr>
-      </w:pPr>
-      <w:r>
-        <w:rPr>
-          <w:sz w:val="24"/>
-        </w:rPr>
-        <w:t xml:space="preserve">Personne à interroger : </w:t>
-      </w:r>
-      <w:r>
-        <w:rPr>
-          <w:sz w:val="24"/>
-        </w:rPr>
-        <w:t xml:space="preserve">Sandrine MOUREY (si pas disponible, </w:t>
-      </w:r>
-      <w:r>
-        <w:rPr>
-          <w:sz w:val="24"/>
-        </w:rPr>
-        <w:t>Victorine FOURNET</w:t>
-      </w:r>
-      <w:r>
-        <w:rPr>
-          <w:sz w:val="24"/>
-        </w:rPr>
-        <w:t>)</w:t>
-      </w:r>
-    </w:p>
-    <w:p>
-      <w:pPr>
-        <w:pStyle w:val="Paragraphedeliste"/>
-        <w:numPr>
-          <w:ilvl w:val="0"/>
-          <w:numId w:val="1"/>
-        </w:numPr>
-        <w:rPr>
-          <w:sz w:val="24"/>
-        </w:rPr>
-      </w:pPr>
-      <w:r>
-        <w:rPr>
-          <w:sz w:val="24"/>
-        </w:rPr>
-        <w:t>Questions :</w:t>
-      </w:r>
-    </w:p>
-    <w:p>
-      <w:pPr>
-        <w:pStyle w:val="Paragraphedeliste"/>
-        <w:numPr>
-          <w:ilvl w:val="1"/>
-          <w:numId w:val="1"/>
-        </w:numPr>
-        <w:rPr>
-          <w:sz w:val="24"/>
-        </w:rPr>
-      </w:pPr>
-      <w:r>
-        <w:rPr>
-          <w:sz w:val="24"/>
-        </w:rPr>
-        <w:t>…</w:t>
-      </w:r>
-    </w:p>
-    <w:p>
-      <w:pPr>
+      </w:pPr>
+      <w:r>
         <w:rPr>
           <w:b/>
-          <w:sz w:val="36"/>
+          <w:sz w:val="32"/>
           <w:u w:val="single"/>
         </w:rPr>
-      </w:pPr>
-    </w:p>
+        <w:t>Communication digitale</w:t>
+      </w:r>
+      <w:r>
+        <w:rPr>
+          <w:b/>
+          <w:sz w:val="32"/>
+          <w:u w:val="single"/>
+        </w:rPr>
+        <w:t> :</w:t>
+      </w:r>
+    </w:p>
+    <w:p>
+      <w:pPr>
+        <w:pStyle w:val="Paragraphedeliste"/>
+        <w:numPr>
+          <w:ilvl w:val="0"/>
+          <w:numId w:val="6"/>
+        </w:numPr>
+      </w:pPr>
+      <w:r>
+        <w:t xml:space="preserve">Personne à interroger : </w:t>
+      </w:r>
+      <w:r>
+        <w:t>Nicolas BADAN</w:t>
+      </w:r>
+    </w:p>
+    <w:p>
+      <w:pPr>
+        <w:pStyle w:val="Paragraphedeliste"/>
+        <w:numPr>
+          <w:ilvl w:val="0"/>
+          <w:numId w:val="6"/>
+        </w:numPr>
+      </w:pPr>
+      <w:r>
+        <w:t>Questions :</w:t>
+      </w:r>
+    </w:p>
+    <w:p>
+      <w:pPr>
+        <w:pStyle w:val="Paragraphedeliste"/>
+        <w:numPr>
+          <w:ilvl w:val="1"/>
+          <w:numId w:val="1"/>
+        </w:numPr>
+      </w:pPr>
+      <w:r>
+        <w:t>Les catégories peuvent-être transféré ? (</w:t>
+      </w:r>
+      <w:r>
+        <w:t>Com. Digitale</w:t>
+      </w:r>
+      <w:r>
+        <w:t>)</w:t>
+      </w:r>
+    </w:p>
+    <w:p>
+      <w:pPr>
+        <w:pStyle w:val="Paragraphedeliste"/>
+        <w:numPr>
+          <w:ilvl w:val="1"/>
+          <w:numId w:val="1"/>
+        </w:numPr>
+      </w:pPr>
+      <w:r>
+        <w:t>Les composant du parc peuvent-être transféré ? (</w:t>
+      </w:r>
+      <w:r>
+        <w:t>Totem, Stick, Dongle 4G</w:t>
+      </w:r>
+      <w:r>
+        <w:t xml:space="preserve">) </w:t>
+      </w:r>
+      <w:bookmarkStart w:id="0" w:name="_GoBack"/>
+      <w:bookmarkEnd w:id="0"/>
+    </w:p>
+    <w:p>
+      <w:pPr>
+        <w:pStyle w:val="Paragraphedeliste"/>
+        <w:numPr>
+          <w:ilvl w:val="1"/>
+          <w:numId w:val="1"/>
+        </w:numPr>
+      </w:pPr>
+      <w:r>
+        <w:t>Les types de composant peuvent-être transféré ? (</w:t>
+      </w:r>
+      <w:r>
+        <w:t>Com. Digitale</w:t>
+      </w:r>
+      <w:r>
+        <w:t>)</w:t>
+      </w:r>
+    </w:p>
+    <w:p>
+      <w:pPr>
+        <w:pStyle w:val="Paragraphedeliste"/>
+        <w:numPr>
+          <w:ilvl w:val="1"/>
+          <w:numId w:val="1"/>
+        </w:numPr>
+      </w:pPr>
+      <w:r>
+        <w:t xml:space="preserve">Les fabricants de chaque composant peuvent-être transférer ? (Parc : </w:t>
+      </w:r>
+      <w:r>
+        <w:t>Com. Digitale</w:t>
+      </w:r>
+      <w:r>
+        <w:t>)</w:t>
+      </w:r>
+    </w:p>
+    <w:p>
+      <w:pPr>
+        <w:pStyle w:val="Paragraphedeliste"/>
+        <w:numPr>
+          <w:ilvl w:val="1"/>
+          <w:numId w:val="1"/>
+        </w:numPr>
+      </w:pPr>
+      <w:r>
+        <w:t>Les logiciels du parc peuvent-être transféré ? (Partie : Com. Digitale)</w:t>
+      </w:r>
+    </w:p>
+    <w:p>
+      <w:pPr>
+        <w:pStyle w:val="Paragraphedeliste"/>
+        <w:numPr>
+          <w:ilvl w:val="1"/>
+          <w:numId w:val="1"/>
+        </w:numPr>
+      </w:pPr>
+      <w:r>
+        <w:t xml:space="preserve">Les gabarits des tickets peuvent-être transféré ? (Ticket : </w:t>
+      </w:r>
+      <w:r>
+        <w:t>Com. Digitale</w:t>
+      </w:r>
+      <w:r>
+        <w:t>)</w:t>
+      </w:r>
+    </w:p>
+    <w:p>
+      <w:pPr>
+        <w:pStyle w:val="Paragraphedeliste"/>
+        <w:numPr>
+          <w:ilvl w:val="1"/>
+          <w:numId w:val="1"/>
+        </w:numPr>
+      </w:pPr>
+      <w:r>
+        <w:t xml:space="preserve">As-tu des questions ou des remarques ? </w:t>
+      </w:r>
+    </w:p>
+    <w:p/>
     <w:sectPr>
       <w:pgSz w:w="11906" w:h="16838"/>
       <w:pgMar w:top="1417" w:right="1417" w:bottom="1417" w:left="1417" w:header="708" w:footer="708" w:gutter="0"/>
@@ -562,6 +1026,684 @@
 <file path=word/numbering.xml><?xml version="1.0" encoding="utf-8"?>
 <w:numbering xmlns:wpc="http://schemas.microsoft.com/office/word/2010/wordprocessingCanvas" xmlns:cx="http://schemas.microsoft.com/office/drawing/2014/chartex" xmlns:cx1="http://schemas.microsoft.com/office/drawing/2015/9/8/chartex" xmlns:mc="http://schemas.openxmlformats.org/markup-compatibility/2006" xmlns:o="urn:schemas-microsoft-com:office:office" xmlns:r="http://schemas.openxmlformats.org/officeDocument/2006/relationships" xmlns:m="http://schemas.openxmlformats.org/officeDocument/2006/math" xmlns:v="urn:schemas-microsoft-com:vml" xmlns:wp14="http://schemas.microsoft.com/office/word/2010/wordprocessingDrawing" xmlns:wp="http://schemas.openxmlformats.org/drawingml/2006/wordprocessingDrawing" xmlns:w10="urn:schemas-microsoft-com:office:word" xmlns:w="http://schemas.openxmlformats.org/wordprocessingml/2006/main" xmlns:w14="http://schemas.microsoft.com/office/word/2010/wordml" xmlns:w15="http://schemas.microsoft.com/office/word/2012/wordml" xmlns:w16se="http://schemas.microsoft.com/office/word/2015/wordml/symex" xmlns:wpg="http://schemas.microsoft.com/office/word/2010/wordprocessingGroup" xmlns:wpi="http://schemas.microsoft.com/office/word/2010/wordprocessingInk" xmlns:wne="http://schemas.microsoft.com/office/word/2006/wordml" xmlns:wps="http://schemas.microsoft.com/office/word/2010/wordprocessingShape" mc:Ignorable="w14 w15 w16se wp14">
   <w:abstractNum w:abstractNumId="0" w15:restartNumberingAfterBreak="0">
+    <w:nsid w:val="023B3C19"/>
+    <w:multiLevelType w:val="hybridMultilevel"/>
+    <w:tmpl w:val="8342F02A"/>
+    <w:lvl w:ilvl="0" w:tplc="100C0001">
+      <w:start w:val="1"/>
+      <w:numFmt w:val="bullet"/>
+      <w:lvlText w:val=""/>
+      <w:lvlJc w:val="left"/>
+      <w:pPr>
+        <w:ind w:left="720" w:hanging="360"/>
+      </w:pPr>
+      <w:rPr>
+        <w:rFonts w:ascii="Symbol" w:hAnsi="Symbol" w:hint="default"/>
+      </w:rPr>
+    </w:lvl>
+    <w:lvl w:ilvl="1" w:tplc="100C0003">
+      <w:start w:val="1"/>
+      <w:numFmt w:val="bullet"/>
+      <w:lvlText w:val="o"/>
+      <w:lvlJc w:val="left"/>
+      <w:pPr>
+        <w:ind w:left="1440" w:hanging="360"/>
+      </w:pPr>
+      <w:rPr>
+        <w:rFonts w:ascii="Courier New" w:hAnsi="Courier New" w:cs="Courier New" w:hint="default"/>
+      </w:rPr>
+    </w:lvl>
+    <w:lvl w:ilvl="2" w:tplc="100C0005">
+      <w:start w:val="1"/>
+      <w:numFmt w:val="bullet"/>
+      <w:lvlText w:val=""/>
+      <w:lvlJc w:val="left"/>
+      <w:pPr>
+        <w:ind w:left="2160" w:hanging="360"/>
+      </w:pPr>
+      <w:rPr>
+        <w:rFonts w:ascii="Wingdings" w:hAnsi="Wingdings" w:hint="default"/>
+      </w:rPr>
+    </w:lvl>
+    <w:lvl w:ilvl="3" w:tplc="100C0001" w:tentative="1">
+      <w:start w:val="1"/>
+      <w:numFmt w:val="bullet"/>
+      <w:lvlText w:val=""/>
+      <w:lvlJc w:val="left"/>
+      <w:pPr>
+        <w:ind w:left="2880" w:hanging="360"/>
+      </w:pPr>
+      <w:rPr>
+        <w:rFonts w:ascii="Symbol" w:hAnsi="Symbol" w:hint="default"/>
+      </w:rPr>
+    </w:lvl>
+    <w:lvl w:ilvl="4" w:tplc="100C0003" w:tentative="1">
+      <w:start w:val="1"/>
+      <w:numFmt w:val="bullet"/>
+      <w:lvlText w:val="o"/>
+      <w:lvlJc w:val="left"/>
+      <w:pPr>
+        <w:ind w:left="3600" w:hanging="360"/>
+      </w:pPr>
+      <w:rPr>
+        <w:rFonts w:ascii="Courier New" w:hAnsi="Courier New" w:cs="Courier New" w:hint="default"/>
+      </w:rPr>
+    </w:lvl>
+    <w:lvl w:ilvl="5" w:tplc="100C0005" w:tentative="1">
+      <w:start w:val="1"/>
+      <w:numFmt w:val="bullet"/>
+      <w:lvlText w:val=""/>
+      <w:lvlJc w:val="left"/>
+      <w:pPr>
+        <w:ind w:left="4320" w:hanging="360"/>
+      </w:pPr>
+      <w:rPr>
+        <w:rFonts w:ascii="Wingdings" w:hAnsi="Wingdings" w:hint="default"/>
+      </w:rPr>
+    </w:lvl>
+    <w:lvl w:ilvl="6" w:tplc="100C0001" w:tentative="1">
+      <w:start w:val="1"/>
+      <w:numFmt w:val="bullet"/>
+      <w:lvlText w:val=""/>
+      <w:lvlJc w:val="left"/>
+      <w:pPr>
+        <w:ind w:left="5040" w:hanging="360"/>
+      </w:pPr>
+      <w:rPr>
+        <w:rFonts w:ascii="Symbol" w:hAnsi="Symbol" w:hint="default"/>
+      </w:rPr>
+    </w:lvl>
+    <w:lvl w:ilvl="7" w:tplc="100C0003" w:tentative="1">
+      <w:start w:val="1"/>
+      <w:numFmt w:val="bullet"/>
+      <w:lvlText w:val="o"/>
+      <w:lvlJc w:val="left"/>
+      <w:pPr>
+        <w:ind w:left="5760" w:hanging="360"/>
+      </w:pPr>
+      <w:rPr>
+        <w:rFonts w:ascii="Courier New" w:hAnsi="Courier New" w:cs="Courier New" w:hint="default"/>
+      </w:rPr>
+    </w:lvl>
+    <w:lvl w:ilvl="8" w:tplc="100C0005" w:tentative="1">
+      <w:start w:val="1"/>
+      <w:numFmt w:val="bullet"/>
+      <w:lvlText w:val=""/>
+      <w:lvlJc w:val="left"/>
+      <w:pPr>
+        <w:ind w:left="6480" w:hanging="360"/>
+      </w:pPr>
+      <w:rPr>
+        <w:rFonts w:ascii="Wingdings" w:hAnsi="Wingdings" w:hint="default"/>
+      </w:rPr>
+    </w:lvl>
+  </w:abstractNum>
+  <w:abstractNum w:abstractNumId="1" w15:restartNumberingAfterBreak="0">
+    <w:nsid w:val="07D061A8"/>
+    <w:multiLevelType w:val="hybridMultilevel"/>
+    <w:tmpl w:val="5726E526"/>
+    <w:lvl w:ilvl="0" w:tplc="100C0001">
+      <w:start w:val="1"/>
+      <w:numFmt w:val="bullet"/>
+      <w:lvlText w:val=""/>
+      <w:lvlJc w:val="left"/>
+      <w:pPr>
+        <w:ind w:left="720" w:hanging="360"/>
+      </w:pPr>
+      <w:rPr>
+        <w:rFonts w:ascii="Symbol" w:hAnsi="Symbol" w:hint="default"/>
+      </w:rPr>
+    </w:lvl>
+    <w:lvl w:ilvl="1" w:tplc="100C0003">
+      <w:start w:val="1"/>
+      <w:numFmt w:val="bullet"/>
+      <w:lvlText w:val="o"/>
+      <w:lvlJc w:val="left"/>
+      <w:pPr>
+        <w:ind w:left="1440" w:hanging="360"/>
+      </w:pPr>
+      <w:rPr>
+        <w:rFonts w:ascii="Courier New" w:hAnsi="Courier New" w:cs="Courier New" w:hint="default"/>
+      </w:rPr>
+    </w:lvl>
+    <w:lvl w:ilvl="2" w:tplc="100C0005">
+      <w:start w:val="1"/>
+      <w:numFmt w:val="bullet"/>
+      <w:lvlText w:val=""/>
+      <w:lvlJc w:val="left"/>
+      <w:pPr>
+        <w:ind w:left="2160" w:hanging="360"/>
+      </w:pPr>
+      <w:rPr>
+        <w:rFonts w:ascii="Wingdings" w:hAnsi="Wingdings" w:hint="default"/>
+      </w:rPr>
+    </w:lvl>
+    <w:lvl w:ilvl="3" w:tplc="100C0001" w:tentative="1">
+      <w:start w:val="1"/>
+      <w:numFmt w:val="bullet"/>
+      <w:lvlText w:val=""/>
+      <w:lvlJc w:val="left"/>
+      <w:pPr>
+        <w:ind w:left="2880" w:hanging="360"/>
+      </w:pPr>
+      <w:rPr>
+        <w:rFonts w:ascii="Symbol" w:hAnsi="Symbol" w:hint="default"/>
+      </w:rPr>
+    </w:lvl>
+    <w:lvl w:ilvl="4" w:tplc="100C0003" w:tentative="1">
+      <w:start w:val="1"/>
+      <w:numFmt w:val="bullet"/>
+      <w:lvlText w:val="o"/>
+      <w:lvlJc w:val="left"/>
+      <w:pPr>
+        <w:ind w:left="3600" w:hanging="360"/>
+      </w:pPr>
+      <w:rPr>
+        <w:rFonts w:ascii="Courier New" w:hAnsi="Courier New" w:cs="Courier New" w:hint="default"/>
+      </w:rPr>
+    </w:lvl>
+    <w:lvl w:ilvl="5" w:tplc="100C0005" w:tentative="1">
+      <w:start w:val="1"/>
+      <w:numFmt w:val="bullet"/>
+      <w:lvlText w:val=""/>
+      <w:lvlJc w:val="left"/>
+      <w:pPr>
+        <w:ind w:left="4320" w:hanging="360"/>
+      </w:pPr>
+      <w:rPr>
+        <w:rFonts w:ascii="Wingdings" w:hAnsi="Wingdings" w:hint="default"/>
+      </w:rPr>
+    </w:lvl>
+    <w:lvl w:ilvl="6" w:tplc="100C0001" w:tentative="1">
+      <w:start w:val="1"/>
+      <w:numFmt w:val="bullet"/>
+      <w:lvlText w:val=""/>
+      <w:lvlJc w:val="left"/>
+      <w:pPr>
+        <w:ind w:left="5040" w:hanging="360"/>
+      </w:pPr>
+      <w:rPr>
+        <w:rFonts w:ascii="Symbol" w:hAnsi="Symbol" w:hint="default"/>
+      </w:rPr>
+    </w:lvl>
+    <w:lvl w:ilvl="7" w:tplc="100C0003" w:tentative="1">
+      <w:start w:val="1"/>
+      <w:numFmt w:val="bullet"/>
+      <w:lvlText w:val="o"/>
+      <w:lvlJc w:val="left"/>
+      <w:pPr>
+        <w:ind w:left="5760" w:hanging="360"/>
+      </w:pPr>
+      <w:rPr>
+        <w:rFonts w:ascii="Courier New" w:hAnsi="Courier New" w:cs="Courier New" w:hint="default"/>
+      </w:rPr>
+    </w:lvl>
+    <w:lvl w:ilvl="8" w:tplc="100C0005" w:tentative="1">
+      <w:start w:val="1"/>
+      <w:numFmt w:val="bullet"/>
+      <w:lvlText w:val=""/>
+      <w:lvlJc w:val="left"/>
+      <w:pPr>
+        <w:ind w:left="6480" w:hanging="360"/>
+      </w:pPr>
+      <w:rPr>
+        <w:rFonts w:ascii="Wingdings" w:hAnsi="Wingdings" w:hint="default"/>
+      </w:rPr>
+    </w:lvl>
+  </w:abstractNum>
+  <w:abstractNum w:abstractNumId="2" w15:restartNumberingAfterBreak="0">
+    <w:nsid w:val="1FCD3D80"/>
+    <w:multiLevelType w:val="hybridMultilevel"/>
+    <w:tmpl w:val="42089FB0"/>
+    <w:lvl w:ilvl="0" w:tplc="100C0001">
+      <w:start w:val="1"/>
+      <w:numFmt w:val="bullet"/>
+      <w:lvlText w:val=""/>
+      <w:lvlJc w:val="left"/>
+      <w:pPr>
+        <w:ind w:left="720" w:hanging="360"/>
+      </w:pPr>
+      <w:rPr>
+        <w:rFonts w:ascii="Symbol" w:hAnsi="Symbol" w:hint="default"/>
+      </w:rPr>
+    </w:lvl>
+    <w:lvl w:ilvl="1" w:tplc="100C0003">
+      <w:start w:val="1"/>
+      <w:numFmt w:val="bullet"/>
+      <w:lvlText w:val="o"/>
+      <w:lvlJc w:val="left"/>
+      <w:pPr>
+        <w:ind w:left="1440" w:hanging="360"/>
+      </w:pPr>
+      <w:rPr>
+        <w:rFonts w:ascii="Courier New" w:hAnsi="Courier New" w:cs="Courier New" w:hint="default"/>
+      </w:rPr>
+    </w:lvl>
+    <w:lvl w:ilvl="2" w:tplc="100C0005">
+      <w:start w:val="1"/>
+      <w:numFmt w:val="bullet"/>
+      <w:lvlText w:val=""/>
+      <w:lvlJc w:val="left"/>
+      <w:pPr>
+        <w:ind w:left="2160" w:hanging="360"/>
+      </w:pPr>
+      <w:rPr>
+        <w:rFonts w:ascii="Wingdings" w:hAnsi="Wingdings" w:hint="default"/>
+      </w:rPr>
+    </w:lvl>
+    <w:lvl w:ilvl="3" w:tplc="100C0001" w:tentative="1">
+      <w:start w:val="1"/>
+      <w:numFmt w:val="bullet"/>
+      <w:lvlText w:val=""/>
+      <w:lvlJc w:val="left"/>
+      <w:pPr>
+        <w:ind w:left="2880" w:hanging="360"/>
+      </w:pPr>
+      <w:rPr>
+        <w:rFonts w:ascii="Symbol" w:hAnsi="Symbol" w:hint="default"/>
+      </w:rPr>
+    </w:lvl>
+    <w:lvl w:ilvl="4" w:tplc="100C0003" w:tentative="1">
+      <w:start w:val="1"/>
+      <w:numFmt w:val="bullet"/>
+      <w:lvlText w:val="o"/>
+      <w:lvlJc w:val="left"/>
+      <w:pPr>
+        <w:ind w:left="3600" w:hanging="360"/>
+      </w:pPr>
+      <w:rPr>
+        <w:rFonts w:ascii="Courier New" w:hAnsi="Courier New" w:cs="Courier New" w:hint="default"/>
+      </w:rPr>
+    </w:lvl>
+    <w:lvl w:ilvl="5" w:tplc="100C0005" w:tentative="1">
+      <w:start w:val="1"/>
+      <w:numFmt w:val="bullet"/>
+      <w:lvlText w:val=""/>
+      <w:lvlJc w:val="left"/>
+      <w:pPr>
+        <w:ind w:left="4320" w:hanging="360"/>
+      </w:pPr>
+      <w:rPr>
+        <w:rFonts w:ascii="Wingdings" w:hAnsi="Wingdings" w:hint="default"/>
+      </w:rPr>
+    </w:lvl>
+    <w:lvl w:ilvl="6" w:tplc="100C0001" w:tentative="1">
+      <w:start w:val="1"/>
+      <w:numFmt w:val="bullet"/>
+      <w:lvlText w:val=""/>
+      <w:lvlJc w:val="left"/>
+      <w:pPr>
+        <w:ind w:left="5040" w:hanging="360"/>
+      </w:pPr>
+      <w:rPr>
+        <w:rFonts w:ascii="Symbol" w:hAnsi="Symbol" w:hint="default"/>
+      </w:rPr>
+    </w:lvl>
+    <w:lvl w:ilvl="7" w:tplc="100C0003" w:tentative="1">
+      <w:start w:val="1"/>
+      <w:numFmt w:val="bullet"/>
+      <w:lvlText w:val="o"/>
+      <w:lvlJc w:val="left"/>
+      <w:pPr>
+        <w:ind w:left="5760" w:hanging="360"/>
+      </w:pPr>
+      <w:rPr>
+        <w:rFonts w:ascii="Courier New" w:hAnsi="Courier New" w:cs="Courier New" w:hint="default"/>
+      </w:rPr>
+    </w:lvl>
+    <w:lvl w:ilvl="8" w:tplc="100C0005" w:tentative="1">
+      <w:start w:val="1"/>
+      <w:numFmt w:val="bullet"/>
+      <w:lvlText w:val=""/>
+      <w:lvlJc w:val="left"/>
+      <w:pPr>
+        <w:ind w:left="6480" w:hanging="360"/>
+      </w:pPr>
+      <w:rPr>
+        <w:rFonts w:ascii="Wingdings" w:hAnsi="Wingdings" w:hint="default"/>
+      </w:rPr>
+    </w:lvl>
+  </w:abstractNum>
+  <w:abstractNum w:abstractNumId="3" w15:restartNumberingAfterBreak="0">
+    <w:nsid w:val="231C31FA"/>
+    <w:multiLevelType w:val="hybridMultilevel"/>
+    <w:tmpl w:val="1C5EA09A"/>
+    <w:lvl w:ilvl="0" w:tplc="100C0001">
+      <w:start w:val="1"/>
+      <w:numFmt w:val="bullet"/>
+      <w:lvlText w:val=""/>
+      <w:lvlJc w:val="left"/>
+      <w:pPr>
+        <w:ind w:left="720" w:hanging="360"/>
+      </w:pPr>
+      <w:rPr>
+        <w:rFonts w:ascii="Symbol" w:hAnsi="Symbol" w:hint="default"/>
+      </w:rPr>
+    </w:lvl>
+    <w:lvl w:ilvl="1" w:tplc="100C0003">
+      <w:start w:val="1"/>
+      <w:numFmt w:val="bullet"/>
+      <w:lvlText w:val="o"/>
+      <w:lvlJc w:val="left"/>
+      <w:pPr>
+        <w:ind w:left="1440" w:hanging="360"/>
+      </w:pPr>
+      <w:rPr>
+        <w:rFonts w:ascii="Courier New" w:hAnsi="Courier New" w:cs="Courier New" w:hint="default"/>
+      </w:rPr>
+    </w:lvl>
+    <w:lvl w:ilvl="2" w:tplc="100C0005">
+      <w:start w:val="1"/>
+      <w:numFmt w:val="bullet"/>
+      <w:lvlText w:val=""/>
+      <w:lvlJc w:val="left"/>
+      <w:pPr>
+        <w:ind w:left="2160" w:hanging="360"/>
+      </w:pPr>
+      <w:rPr>
+        <w:rFonts w:ascii="Wingdings" w:hAnsi="Wingdings" w:hint="default"/>
+      </w:rPr>
+    </w:lvl>
+    <w:lvl w:ilvl="3" w:tplc="100C0001" w:tentative="1">
+      <w:start w:val="1"/>
+      <w:numFmt w:val="bullet"/>
+      <w:lvlText w:val=""/>
+      <w:lvlJc w:val="left"/>
+      <w:pPr>
+        <w:ind w:left="2880" w:hanging="360"/>
+      </w:pPr>
+      <w:rPr>
+        <w:rFonts w:ascii="Symbol" w:hAnsi="Symbol" w:hint="default"/>
+      </w:rPr>
+    </w:lvl>
+    <w:lvl w:ilvl="4" w:tplc="100C0003" w:tentative="1">
+      <w:start w:val="1"/>
+      <w:numFmt w:val="bullet"/>
+      <w:lvlText w:val="o"/>
+      <w:lvlJc w:val="left"/>
+      <w:pPr>
+        <w:ind w:left="3600" w:hanging="360"/>
+      </w:pPr>
+      <w:rPr>
+        <w:rFonts w:ascii="Courier New" w:hAnsi="Courier New" w:cs="Courier New" w:hint="default"/>
+      </w:rPr>
+    </w:lvl>
+    <w:lvl w:ilvl="5" w:tplc="100C0005" w:tentative="1">
+      <w:start w:val="1"/>
+      <w:numFmt w:val="bullet"/>
+      <w:lvlText w:val=""/>
+      <w:lvlJc w:val="left"/>
+      <w:pPr>
+        <w:ind w:left="4320" w:hanging="360"/>
+      </w:pPr>
+      <w:rPr>
+        <w:rFonts w:ascii="Wingdings" w:hAnsi="Wingdings" w:hint="default"/>
+      </w:rPr>
+    </w:lvl>
+    <w:lvl w:ilvl="6" w:tplc="100C0001" w:tentative="1">
+      <w:start w:val="1"/>
+      <w:numFmt w:val="bullet"/>
+      <w:lvlText w:val=""/>
+      <w:lvlJc w:val="left"/>
+      <w:pPr>
+        <w:ind w:left="5040" w:hanging="360"/>
+      </w:pPr>
+      <w:rPr>
+        <w:rFonts w:ascii="Symbol" w:hAnsi="Symbol" w:hint="default"/>
+      </w:rPr>
+    </w:lvl>
+    <w:lvl w:ilvl="7" w:tplc="100C0003" w:tentative="1">
+      <w:start w:val="1"/>
+      <w:numFmt w:val="bullet"/>
+      <w:lvlText w:val="o"/>
+      <w:lvlJc w:val="left"/>
+      <w:pPr>
+        <w:ind w:left="5760" w:hanging="360"/>
+      </w:pPr>
+      <w:rPr>
+        <w:rFonts w:ascii="Courier New" w:hAnsi="Courier New" w:cs="Courier New" w:hint="default"/>
+      </w:rPr>
+    </w:lvl>
+    <w:lvl w:ilvl="8" w:tplc="100C0005" w:tentative="1">
+      <w:start w:val="1"/>
+      <w:numFmt w:val="bullet"/>
+      <w:lvlText w:val=""/>
+      <w:lvlJc w:val="left"/>
+      <w:pPr>
+        <w:ind w:left="6480" w:hanging="360"/>
+      </w:pPr>
+      <w:rPr>
+        <w:rFonts w:ascii="Wingdings" w:hAnsi="Wingdings" w:hint="default"/>
+      </w:rPr>
+    </w:lvl>
+  </w:abstractNum>
+  <w:abstractNum w:abstractNumId="4" w15:restartNumberingAfterBreak="0">
+    <w:nsid w:val="41F229F3"/>
+    <w:multiLevelType w:val="hybridMultilevel"/>
+    <w:tmpl w:val="03AAE4A8"/>
+    <w:lvl w:ilvl="0" w:tplc="100C0001">
+      <w:start w:val="1"/>
+      <w:numFmt w:val="bullet"/>
+      <w:lvlText w:val=""/>
+      <w:lvlJc w:val="left"/>
+      <w:pPr>
+        <w:ind w:left="720" w:hanging="360"/>
+      </w:pPr>
+      <w:rPr>
+        <w:rFonts w:ascii="Symbol" w:hAnsi="Symbol" w:hint="default"/>
+      </w:rPr>
+    </w:lvl>
+    <w:lvl w:ilvl="1" w:tplc="100C0003">
+      <w:start w:val="1"/>
+      <w:numFmt w:val="bullet"/>
+      <w:lvlText w:val="o"/>
+      <w:lvlJc w:val="left"/>
+      <w:pPr>
+        <w:ind w:left="1440" w:hanging="360"/>
+      </w:pPr>
+      <w:rPr>
+        <w:rFonts w:ascii="Courier New" w:hAnsi="Courier New" w:cs="Courier New" w:hint="default"/>
+      </w:rPr>
+    </w:lvl>
+    <w:lvl w:ilvl="2" w:tplc="100C0005">
+      <w:start w:val="1"/>
+      <w:numFmt w:val="bullet"/>
+      <w:lvlText w:val=""/>
+      <w:lvlJc w:val="left"/>
+      <w:pPr>
+        <w:ind w:left="2160" w:hanging="360"/>
+      </w:pPr>
+      <w:rPr>
+        <w:rFonts w:ascii="Wingdings" w:hAnsi="Wingdings" w:hint="default"/>
+      </w:rPr>
+    </w:lvl>
+    <w:lvl w:ilvl="3" w:tplc="100C0001" w:tentative="1">
+      <w:start w:val="1"/>
+      <w:numFmt w:val="bullet"/>
+      <w:lvlText w:val=""/>
+      <w:lvlJc w:val="left"/>
+      <w:pPr>
+        <w:ind w:left="2880" w:hanging="360"/>
+      </w:pPr>
+      <w:rPr>
+        <w:rFonts w:ascii="Symbol" w:hAnsi="Symbol" w:hint="default"/>
+      </w:rPr>
+    </w:lvl>
+    <w:lvl w:ilvl="4" w:tplc="100C0003" w:tentative="1">
+      <w:start w:val="1"/>
+      <w:numFmt w:val="bullet"/>
+      <w:lvlText w:val="o"/>
+      <w:lvlJc w:val="left"/>
+      <w:pPr>
+        <w:ind w:left="3600" w:hanging="360"/>
+      </w:pPr>
+      <w:rPr>
+        <w:rFonts w:ascii="Courier New" w:hAnsi="Courier New" w:cs="Courier New" w:hint="default"/>
+      </w:rPr>
+    </w:lvl>
+    <w:lvl w:ilvl="5" w:tplc="100C0005" w:tentative="1">
+      <w:start w:val="1"/>
+      <w:numFmt w:val="bullet"/>
+      <w:lvlText w:val=""/>
+      <w:lvlJc w:val="left"/>
+      <w:pPr>
+        <w:ind w:left="4320" w:hanging="360"/>
+      </w:pPr>
+      <w:rPr>
+        <w:rFonts w:ascii="Wingdings" w:hAnsi="Wingdings" w:hint="default"/>
+      </w:rPr>
+    </w:lvl>
+    <w:lvl w:ilvl="6" w:tplc="100C0001" w:tentative="1">
+      <w:start w:val="1"/>
+      <w:numFmt w:val="bullet"/>
+      <w:lvlText w:val=""/>
+      <w:lvlJc w:val="left"/>
+      <w:pPr>
+        <w:ind w:left="5040" w:hanging="360"/>
+      </w:pPr>
+      <w:rPr>
+        <w:rFonts w:ascii="Symbol" w:hAnsi="Symbol" w:hint="default"/>
+      </w:rPr>
+    </w:lvl>
+    <w:lvl w:ilvl="7" w:tplc="100C0003" w:tentative="1">
+      <w:start w:val="1"/>
+      <w:numFmt w:val="bullet"/>
+      <w:lvlText w:val="o"/>
+      <w:lvlJc w:val="left"/>
+      <w:pPr>
+        <w:ind w:left="5760" w:hanging="360"/>
+      </w:pPr>
+      <w:rPr>
+        <w:rFonts w:ascii="Courier New" w:hAnsi="Courier New" w:cs="Courier New" w:hint="default"/>
+      </w:rPr>
+    </w:lvl>
+    <w:lvl w:ilvl="8" w:tplc="100C0005" w:tentative="1">
+      <w:start w:val="1"/>
+      <w:numFmt w:val="bullet"/>
+      <w:lvlText w:val=""/>
+      <w:lvlJc w:val="left"/>
+      <w:pPr>
+        <w:ind w:left="6480" w:hanging="360"/>
+      </w:pPr>
+      <w:rPr>
+        <w:rFonts w:ascii="Wingdings" w:hAnsi="Wingdings" w:hint="default"/>
+      </w:rPr>
+    </w:lvl>
+  </w:abstractNum>
+  <w:abstractNum w:abstractNumId="5" w15:restartNumberingAfterBreak="0">
+    <w:nsid w:val="42B560E2"/>
+    <w:multiLevelType w:val="hybridMultilevel"/>
+    <w:tmpl w:val="FF82C702"/>
+    <w:lvl w:ilvl="0" w:tplc="100C0001">
+      <w:start w:val="1"/>
+      <w:numFmt w:val="bullet"/>
+      <w:lvlText w:val=""/>
+      <w:lvlJc w:val="left"/>
+      <w:pPr>
+        <w:ind w:left="720" w:hanging="360"/>
+      </w:pPr>
+      <w:rPr>
+        <w:rFonts w:ascii="Symbol" w:hAnsi="Symbol" w:hint="default"/>
+      </w:rPr>
+    </w:lvl>
+    <w:lvl w:ilvl="1" w:tplc="100C0003">
+      <w:start w:val="1"/>
+      <w:numFmt w:val="bullet"/>
+      <w:lvlText w:val="o"/>
+      <w:lvlJc w:val="left"/>
+      <w:pPr>
+        <w:ind w:left="1440" w:hanging="360"/>
+      </w:pPr>
+      <w:rPr>
+        <w:rFonts w:ascii="Courier New" w:hAnsi="Courier New" w:cs="Courier New" w:hint="default"/>
+      </w:rPr>
+    </w:lvl>
+    <w:lvl w:ilvl="2" w:tplc="100C0005">
+      <w:start w:val="1"/>
+      <w:numFmt w:val="bullet"/>
+      <w:lvlText w:val=""/>
+      <w:lvlJc w:val="left"/>
+      <w:pPr>
+        <w:ind w:left="2160" w:hanging="360"/>
+      </w:pPr>
+      <w:rPr>
+        <w:rFonts w:ascii="Wingdings" w:hAnsi="Wingdings" w:hint="default"/>
+      </w:rPr>
+    </w:lvl>
+    <w:lvl w:ilvl="3" w:tplc="100C0001" w:tentative="1">
+      <w:start w:val="1"/>
+      <w:numFmt w:val="bullet"/>
+      <w:lvlText w:val=""/>
+      <w:lvlJc w:val="left"/>
+      <w:pPr>
+        <w:ind w:left="2880" w:hanging="360"/>
+      </w:pPr>
+      <w:rPr>
+        <w:rFonts w:ascii="Symbol" w:hAnsi="Symbol" w:hint="default"/>
+      </w:rPr>
+    </w:lvl>
+    <w:lvl w:ilvl="4" w:tplc="100C0003" w:tentative="1">
+      <w:start w:val="1"/>
+      <w:numFmt w:val="bullet"/>
+      <w:lvlText w:val="o"/>
+      <w:lvlJc w:val="left"/>
+      <w:pPr>
+        <w:ind w:left="3600" w:hanging="360"/>
+      </w:pPr>
+      <w:rPr>
+        <w:rFonts w:ascii="Courier New" w:hAnsi="Courier New" w:cs="Courier New" w:hint="default"/>
+      </w:rPr>
+    </w:lvl>
+    <w:lvl w:ilvl="5" w:tplc="100C0005" w:tentative="1">
+      <w:start w:val="1"/>
+      <w:numFmt w:val="bullet"/>
+      <w:lvlText w:val=""/>
+      <w:lvlJc w:val="left"/>
+      <w:pPr>
+        <w:ind w:left="4320" w:hanging="360"/>
+      </w:pPr>
+      <w:rPr>
+        <w:rFonts w:ascii="Wingdings" w:hAnsi="Wingdings" w:hint="default"/>
+      </w:rPr>
+    </w:lvl>
+    <w:lvl w:ilvl="6" w:tplc="100C0001" w:tentative="1">
+      <w:start w:val="1"/>
+      <w:numFmt w:val="bullet"/>
+      <w:lvlText w:val=""/>
+      <w:lvlJc w:val="left"/>
+      <w:pPr>
+        <w:ind w:left="5040" w:hanging="360"/>
+      </w:pPr>
+      <w:rPr>
+        <w:rFonts w:ascii="Symbol" w:hAnsi="Symbol" w:hint="default"/>
+      </w:rPr>
+    </w:lvl>
+    <w:lvl w:ilvl="7" w:tplc="100C0003" w:tentative="1">
+      <w:start w:val="1"/>
+      <w:numFmt w:val="bullet"/>
+      <w:lvlText w:val="o"/>
+      <w:lvlJc w:val="left"/>
+      <w:pPr>
+        <w:ind w:left="5760" w:hanging="360"/>
+      </w:pPr>
+      <w:rPr>
+        <w:rFonts w:ascii="Courier New" w:hAnsi="Courier New" w:cs="Courier New" w:hint="default"/>
+      </w:rPr>
+    </w:lvl>
+    <w:lvl w:ilvl="8" w:tplc="100C0005" w:tentative="1">
+      <w:start w:val="1"/>
+      <w:numFmt w:val="bullet"/>
+      <w:lvlText w:val=""/>
+      <w:lvlJc w:val="left"/>
+      <w:pPr>
+        <w:ind w:left="6480" w:hanging="360"/>
+      </w:pPr>
+      <w:rPr>
+        <w:rFonts w:ascii="Wingdings" w:hAnsi="Wingdings" w:hint="default"/>
+      </w:rPr>
+    </w:lvl>
+  </w:abstractNum>
+  <w:abstractNum w:abstractNumId="6" w15:restartNumberingAfterBreak="0">
     <w:nsid w:val="66D71C8C"/>
     <w:multiLevelType w:val="hybridMultilevel"/>
     <w:tmpl w:val="DBE0B108"/>
@@ -589,7 +1731,7 @@
         <w:rFonts w:ascii="Courier New" w:hAnsi="Courier New" w:cs="Courier New" w:hint="default"/>
       </w:rPr>
     </w:lvl>
-    <w:lvl w:ilvl="2" w:tplc="100C0005" w:tentative="1">
+    <w:lvl w:ilvl="2" w:tplc="100C0005">
       <w:start w:val="1"/>
       <w:numFmt w:val="bullet"/>
       <w:lvlText w:val=""/>
@@ -675,7 +1817,25 @@
     </w:lvl>
   </w:abstractNum>
   <w:num w:numId="1">
+    <w:abstractNumId w:val="6"/>
+  </w:num>
+  <w:num w:numId="2">
     <w:abstractNumId w:val="0"/>
+  </w:num>
+  <w:num w:numId="3">
+    <w:abstractNumId w:val="4"/>
+  </w:num>
+  <w:num w:numId="4">
+    <w:abstractNumId w:val="3"/>
+  </w:num>
+  <w:num w:numId="5">
+    <w:abstractNumId w:val="2"/>
+  </w:num>
+  <w:num w:numId="6">
+    <w:abstractNumId w:val="1"/>
+  </w:num>
+  <w:num w:numId="7">
+    <w:abstractNumId w:val="5"/>
   </w:num>
 </w:numbering>
 </file>
@@ -1374,4 +2534,16 @@
     </a:ext>
   </a:extLst>
 </a:theme>
+</file>
+
+<file path=customXml/item1.xml><?xml version="1.0" encoding="utf-8"?>
+<b:Sources xmlns:b="http://schemas.openxmlformats.org/officeDocument/2006/bibliography" xmlns="http://schemas.openxmlformats.org/officeDocument/2006/bibliography" SelectedStyle="\APASixthEditionOfficeOnline.xsl" StyleName="APA" Version="6"/>
+</file>
+
+<file path=customXml/itemProps1.xml><?xml version="1.0" encoding="utf-8"?>
+<ds:datastoreItem xmlns:ds="http://schemas.openxmlformats.org/officeDocument/2006/customXml" ds:itemID="{9CC28963-A1ED-4580-A0F6-C437123DCD73}">
+  <ds:schemaRefs>
+    <ds:schemaRef ds:uri="http://schemas.openxmlformats.org/officeDocument/2006/bibliography"/>
+  </ds:schemaRefs>
+</ds:datastoreItem>
 </file>
</xml_diff>